<commit_message>
Fixed some small mistakes in the text.
</commit_message>
<xml_diff>
--- a/docs/POI_26_-_Uniform.docx
+++ b/docs/POI_26_-_Uniform.docx
@@ -870,6 +870,26 @@
         <w:rPr>
           <w:lang w:val="en-GB"/>
         </w:rPr>
+        <w:t xml:space="preserve">(Image: Marist Archive) </w:t>
+      </w:r>
+    </w:p>
+    <w:p>
+      <w:pPr>
+        <w:rPr>
+          <w:lang w:val="en-GB"/>
+        </w:rPr>
+      </w:pPr>
+    </w:p>
+    <w:p>
+      <w:pPr>
+        <w:rPr>
+          <w:lang w:val="en-GB"/>
+        </w:rPr>
+      </w:pPr>
+      <w:r>
+        <w:rPr>
+          <w:lang w:val="en-GB"/>
+        </w:rPr>
         <w:t>Further text:</w:t>
       </w:r>
       <w:r>
@@ -1578,6 +1598,19 @@
           <w:lang w:val="en-GB"/>
         </w:rPr>
       </w:pPr>
+      <w:r>
+        <w:rPr>
+          <w:lang w:val="en-GB"/>
+        </w:rPr>
+        <w:t>(Image: C Kamana)</w:t>
+      </w:r>
+    </w:p>
+    <w:p>
+      <w:pPr>
+        <w:rPr>
+          <w:lang w:val="en-GB"/>
+        </w:rPr>
+      </w:pPr>
     </w:p>
     <w:p>
       <w:pPr>
@@ -1695,15 +1728,7 @@
         <w:rPr>
           <w:lang w:val="en-GB"/>
         </w:rPr>
-        <w:t xml:space="preserve"> Honours blazers today are not striped but plain blue with gold edging – rather like the first school blazers</w:t>
-      </w:r>
-      <w:bookmarkStart w:id="0" w:name="_GoBack"/>
-      <w:bookmarkEnd w:id="0"/>
-      <w:r>
-        <w:rPr>
-          <w:lang w:val="en-GB"/>
-        </w:rPr>
-        <w:t>.</w:t>
+        <w:t xml:space="preserve"> Honours blazers today are not striped but plain blue with gold edging – rather like the first school blazers.</w:t>
       </w:r>
     </w:p>
     <w:p>
@@ -1954,6 +1979,26 @@
         <w:rPr>
           <w:lang w:val="en-GB"/>
         </w:rPr>
+        <w:t xml:space="preserve">(Image: Marist Archive) </w:t>
+      </w:r>
+    </w:p>
+    <w:p>
+      <w:pPr>
+        <w:rPr>
+          <w:lang w:val="en-GB"/>
+        </w:rPr>
+      </w:pPr>
+    </w:p>
+    <w:p>
+      <w:pPr>
+        <w:rPr>
+          <w:lang w:val="en-GB"/>
+        </w:rPr>
+      </w:pPr>
+      <w:r>
+        <w:rPr>
+          <w:lang w:val="en-GB"/>
+        </w:rPr>
         <w:t>Further text:</w:t>
       </w:r>
       <w:r>
@@ -2290,6 +2335,26 @@
         <w:rPr>
           <w:lang w:val="en-GB"/>
         </w:rPr>
+        <w:t xml:space="preserve">(Image: Marist Archive) </w:t>
+      </w:r>
+    </w:p>
+    <w:p>
+      <w:pPr>
+        <w:rPr>
+          <w:lang w:val="en-GB"/>
+        </w:rPr>
+      </w:pPr>
+    </w:p>
+    <w:p>
+      <w:pPr>
+        <w:rPr>
+          <w:lang w:val="en-GB"/>
+        </w:rPr>
+      </w:pPr>
+      <w:r>
+        <w:rPr>
+          <w:lang w:val="en-GB"/>
+        </w:rPr>
         <w:t>Further text:</w:t>
       </w:r>
       <w:r>
@@ -2541,6 +2606,28 @@
           <w:lang w:val="en-GB"/>
         </w:rPr>
       </w:pPr>
+    </w:p>
+    <w:p>
+      <w:pPr>
+        <w:rPr>
+          <w:lang w:val="en-GB"/>
+        </w:rPr>
+      </w:pPr>
+      <w:r>
+        <w:rPr>
+          <w:lang w:val="en-GB"/>
+        </w:rPr>
+        <w:t>(Image: C Kamana)</w:t>
+      </w:r>
+    </w:p>
+    <w:p>
+      <w:pPr>
+        <w:rPr>
+          <w:lang w:val="en-GB"/>
+        </w:rPr>
+      </w:pPr>
+      <w:bookmarkStart w:id="0" w:name="_GoBack"/>
+      <w:bookmarkEnd w:id="0"/>
     </w:p>
     <w:p>
       <w:pPr>

</xml_diff>